<commit_message>
Update LoKy Template v1
</commit_message>
<xml_diff>
--- a/LoKy_Tutorial.docx
+++ b/LoKy_Tutorial.docx
@@ -347,6 +347,8 @@
           <w:numId w:val="10"/>
         </w:numPr>
         <w:spacing w:line="360" w:lineRule="auto"/>
+        <w:ind w:left="426"/>
+        <w:jc w:val="center"/>
         <w:rPr>
           <w:rFonts w:ascii="Times New Roman" w:hAnsi="Times New Roman" w:cs="Times New Roman"/>
         </w:rPr>
@@ -373,7 +375,21 @@
           <w:rFonts w:ascii="Times New Roman" w:hAnsi="Times New Roman" w:cs="Times New Roman"/>
           <w:sz w:val="24"/>
         </w:rPr>
-        <w:t xml:space="preserve"> and select Application</w:t>
+        <w:t xml:space="preserve"> and </w:t>
+      </w:r>
+      <w:r>
+        <w:rPr>
+          <w:rFonts w:ascii="Times New Roman" w:hAnsi="Times New Roman" w:cs="Times New Roman"/>
+          <w:sz w:val="24"/>
+        </w:rPr>
+        <w:t>a</w:t>
+      </w:r>
+      <w:r>
+        <w:rPr>
+          <w:rFonts w:ascii="Times New Roman" w:hAnsi="Times New Roman" w:cs="Times New Roman"/>
+          <w:sz w:val="24"/>
+        </w:rPr>
+        <w:t>dd a new Application</w:t>
       </w:r>
     </w:p>
     <w:p>
@@ -390,10 +406,10 @@
           <w:noProof/>
         </w:rPr>
         <w:drawing>
-          <wp:inline distT="0" distB="0" distL="0" distR="0" wp14:anchorId="1965175F" wp14:editId="2FA147E8">
-            <wp:extent cx="5615166" cy="2692400"/>
-            <wp:effectExtent l="0" t="0" r="5080" b="0"/>
-            <wp:docPr id="7" name="Picture 7"/>
+          <wp:inline distT="0" distB="0" distL="0" distR="0" wp14:anchorId="59E49F28" wp14:editId="40FAAE87">
+            <wp:extent cx="4597881" cy="3124200"/>
+            <wp:effectExtent l="0" t="0" r="0" b="0"/>
+            <wp:docPr id="8" name="Picture 8"/>
             <wp:cNvGraphicFramePr>
               <a:graphicFrameLocks xmlns:a="http://schemas.openxmlformats.org/drawingml/2006/main" noChangeAspect="1"/>
             </wp:cNvGraphicFramePr>
@@ -413,7 +429,7 @@
                   <pic:spPr>
                     <a:xfrm>
                       <a:off x="0" y="0"/>
-                      <a:ext cx="5618935" cy="2694207"/>
+                      <a:ext cx="4630626" cy="3146450"/>
                     </a:xfrm>
                     <a:prstGeom prst="rect">
                       <a:avLst/>
@@ -436,14 +452,22 @@
         <w:spacing w:line="360" w:lineRule="auto"/>
         <w:rPr>
           <w:rFonts w:ascii="Times New Roman" w:hAnsi="Times New Roman" w:cs="Times New Roman"/>
-        </w:rPr>
-      </w:pPr>
-      <w:r>
-        <w:rPr>
-          <w:rFonts w:ascii="Times New Roman" w:hAnsi="Times New Roman" w:cs="Times New Roman"/>
           <w:sz w:val="24"/>
         </w:rPr>
-        <w:t>Add a new Application</w:t>
+      </w:pPr>
+      <w:r>
+        <w:rPr>
+          <w:rFonts w:ascii="Times New Roman" w:hAnsi="Times New Roman" w:cs="Times New Roman"/>
+          <w:sz w:val="24"/>
+        </w:rPr>
+        <w:t>Device r</w:t>
+      </w:r>
+      <w:r>
+        <w:rPr>
+          <w:rFonts w:ascii="Times New Roman" w:hAnsi="Times New Roman" w:cs="Times New Roman"/>
+          <w:sz w:val="24"/>
+        </w:rPr>
+        <w:t xml:space="preserve">egister </w:t>
       </w:r>
     </w:p>
     <w:p>
@@ -453,17 +477,18 @@
         <w:jc w:val="center"/>
         <w:rPr>
           <w:rFonts w:ascii="Times New Roman" w:hAnsi="Times New Roman" w:cs="Times New Roman"/>
-        </w:rPr>
-      </w:pPr>
-      <w:r>
-        <w:rPr>
           <w:noProof/>
         </w:rPr>
+      </w:pPr>
+      <w:r>
+        <w:rPr>
+          <w:noProof/>
+        </w:rPr>
         <w:drawing>
-          <wp:inline distT="0" distB="0" distL="0" distR="0" wp14:anchorId="59E49F28" wp14:editId="40FAAE87">
-            <wp:extent cx="5943600" cy="4038600"/>
-            <wp:effectExtent l="0" t="0" r="0" b="0"/>
-            <wp:docPr id="8" name="Picture 8"/>
+          <wp:inline distT="0" distB="0" distL="0" distR="0" wp14:anchorId="6A1B9CF2" wp14:editId="6C70AF5F">
+            <wp:extent cx="4622800" cy="3333750"/>
+            <wp:effectExtent l="0" t="0" r="6350" b="0"/>
+            <wp:docPr id="9" name="Picture 9"/>
             <wp:cNvGraphicFramePr>
               <a:graphicFrameLocks xmlns:a="http://schemas.openxmlformats.org/drawingml/2006/main" noChangeAspect="1"/>
             </wp:cNvGraphicFramePr>
@@ -483,7 +508,7 @@
                   <pic:spPr>
                     <a:xfrm>
                       <a:off x="0" y="0"/>
-                      <a:ext cx="5943600" cy="4038600"/>
+                      <a:ext cx="4656025" cy="3357710"/>
                     </a:xfrm>
                     <a:prstGeom prst="rect">
                       <a:avLst/>
@@ -505,9 +530,9 @@
         </w:numPr>
         <w:spacing w:line="360" w:lineRule="auto"/>
         <w:ind w:left="284"/>
-        <w:rPr>
-          <w:rFonts w:ascii="Times New Roman" w:hAnsi="Times New Roman" w:cs="Times New Roman"/>
-          <w:noProof/>
+        <w:outlineLvl w:val="0"/>
+        <w:rPr>
+          <w:rFonts w:ascii="Times New Roman" w:hAnsi="Times New Roman" w:cs="Times New Roman"/>
         </w:rPr>
       </w:pPr>
       <w:r>
@@ -515,13 +540,37 @@
           <w:rFonts w:ascii="Times New Roman" w:hAnsi="Times New Roman" w:cs="Times New Roman"/>
         </w:rPr>
         <w:lastRenderedPageBreak/>
-        <w:t>Device r</w:t>
-      </w:r>
-      <w:r>
-        <w:rPr>
-          <w:rFonts w:ascii="Times New Roman" w:hAnsi="Times New Roman" w:cs="Times New Roman"/>
-        </w:rPr>
-        <w:t xml:space="preserve">egister </w:t>
+        <w:t>After registering a</w:t>
+      </w:r>
+      <w:r>
+        <w:rPr>
+          <w:rFonts w:ascii="Times New Roman" w:hAnsi="Times New Roman" w:cs="Times New Roman"/>
+        </w:rPr>
+        <w:t>n OTAA</w:t>
+      </w:r>
+      <w:r>
+        <w:rPr>
+          <w:rFonts w:ascii="Times New Roman" w:hAnsi="Times New Roman" w:cs="Times New Roman"/>
+        </w:rPr>
+        <w:t xml:space="preserve"> d</w:t>
+      </w:r>
+      <w:r>
+        <w:rPr>
+          <w:rFonts w:ascii="Times New Roman" w:hAnsi="Times New Roman" w:cs="Times New Roman"/>
+        </w:rPr>
+        <w:t xml:space="preserve">evice, adjust the keys into </w:t>
+      </w:r>
+      <w:r>
+        <w:rPr>
+          <w:rFonts w:ascii="Times New Roman" w:hAnsi="Times New Roman" w:cs="Times New Roman"/>
+        </w:rPr>
+        <w:t>the following</w:t>
+      </w:r>
+      <w:r>
+        <w:rPr>
+          <w:rFonts w:ascii="Times New Roman" w:hAnsi="Times New Roman" w:cs="Times New Roman"/>
+        </w:rPr>
+        <w:t xml:space="preserve"> format</w:t>
       </w:r>
     </w:p>
     <w:p>
@@ -531,18 +580,17 @@
         <w:jc w:val="center"/>
         <w:rPr>
           <w:rFonts w:ascii="Times New Roman" w:hAnsi="Times New Roman" w:cs="Times New Roman"/>
+        </w:rPr>
+      </w:pPr>
+      <w:r>
+        <w:rPr>
           <w:noProof/>
         </w:rPr>
-      </w:pPr>
-      <w:r>
-        <w:rPr>
-          <w:noProof/>
-        </w:rPr>
         <w:drawing>
-          <wp:inline distT="0" distB="0" distL="0" distR="0" wp14:anchorId="6A1B9CF2" wp14:editId="6C70AF5F">
-            <wp:extent cx="5070764" cy="3656801"/>
-            <wp:effectExtent l="0" t="0" r="0" b="1270"/>
-            <wp:docPr id="9" name="Picture 9"/>
+          <wp:inline distT="0" distB="0" distL="0" distR="0" wp14:anchorId="4D54FF95" wp14:editId="3536E2B2">
+            <wp:extent cx="5320146" cy="3173331"/>
+            <wp:effectExtent l="0" t="0" r="0" b="8255"/>
+            <wp:docPr id="10" name="Picture 10"/>
             <wp:cNvGraphicFramePr>
               <a:graphicFrameLocks xmlns:a="http://schemas.openxmlformats.org/drawingml/2006/main" noChangeAspect="1"/>
             </wp:cNvGraphicFramePr>
@@ -562,107 +610,6 @@
                   <pic:spPr>
                     <a:xfrm>
                       <a:off x="0" y="0"/>
-                      <a:ext cx="5085226" cy="3667230"/>
-                    </a:xfrm>
-                    <a:prstGeom prst="rect">
-                      <a:avLst/>
-                    </a:prstGeom>
-                  </pic:spPr>
-                </pic:pic>
-              </a:graphicData>
-            </a:graphic>
-          </wp:inline>
-        </w:drawing>
-      </w:r>
-    </w:p>
-    <w:p>
-      <w:pPr>
-        <w:pStyle w:val="ListParagraph"/>
-        <w:numPr>
-          <w:ilvl w:val="0"/>
-          <w:numId w:val="10"/>
-        </w:numPr>
-        <w:spacing w:line="360" w:lineRule="auto"/>
-        <w:ind w:left="284"/>
-        <w:outlineLvl w:val="0"/>
-        <w:rPr>
-          <w:rFonts w:ascii="Times New Roman" w:hAnsi="Times New Roman" w:cs="Times New Roman"/>
-        </w:rPr>
-      </w:pPr>
-      <w:r>
-        <w:rPr>
-          <w:rFonts w:ascii="Times New Roman" w:hAnsi="Times New Roman" w:cs="Times New Roman"/>
-        </w:rPr>
-        <w:t>After registering a</w:t>
-      </w:r>
-      <w:r>
-        <w:rPr>
-          <w:rFonts w:ascii="Times New Roman" w:hAnsi="Times New Roman" w:cs="Times New Roman"/>
-        </w:rPr>
-        <w:t>n OTAA</w:t>
-      </w:r>
-      <w:r>
-        <w:rPr>
-          <w:rFonts w:ascii="Times New Roman" w:hAnsi="Times New Roman" w:cs="Times New Roman"/>
-        </w:rPr>
-        <w:t xml:space="preserve"> d</w:t>
-      </w:r>
-      <w:r>
-        <w:rPr>
-          <w:rFonts w:ascii="Times New Roman" w:hAnsi="Times New Roman" w:cs="Times New Roman"/>
-        </w:rPr>
-        <w:t>evice, adjust the keys into these</w:t>
-      </w:r>
-      <w:r>
-        <w:rPr>
-          <w:rFonts w:ascii="Times New Roman" w:hAnsi="Times New Roman" w:cs="Times New Roman"/>
-        </w:rPr>
-        <w:t xml:space="preserve"> format</w:t>
-      </w:r>
-      <w:r>
-        <w:rPr>
-          <w:rFonts w:ascii="Times New Roman" w:hAnsi="Times New Roman" w:cs="Times New Roman"/>
-        </w:rPr>
-        <w:t>s</w:t>
-      </w:r>
-    </w:p>
-    <w:p>
-      <w:pPr>
-        <w:spacing w:line="360" w:lineRule="auto"/>
-        <w:ind w:left="-76"/>
-        <w:jc w:val="center"/>
-        <w:rPr>
-          <w:rFonts w:ascii="Times New Roman" w:hAnsi="Times New Roman" w:cs="Times New Roman"/>
-        </w:rPr>
-      </w:pPr>
-      <w:r>
-        <w:rPr>
-          <w:noProof/>
-        </w:rPr>
-        <w:drawing>
-          <wp:inline distT="0" distB="0" distL="0" distR="0" wp14:anchorId="4D54FF95" wp14:editId="3536E2B2">
-            <wp:extent cx="5320146" cy="3173331"/>
-            <wp:effectExtent l="0" t="0" r="0" b="8255"/>
-            <wp:docPr id="10" name="Picture 10"/>
-            <wp:cNvGraphicFramePr>
-              <a:graphicFrameLocks xmlns:a="http://schemas.openxmlformats.org/drawingml/2006/main" noChangeAspect="1"/>
-            </wp:cNvGraphicFramePr>
-            <a:graphic xmlns:a="http://schemas.openxmlformats.org/drawingml/2006/main">
-              <a:graphicData uri="http://schemas.openxmlformats.org/drawingml/2006/picture">
-                <pic:pic xmlns:pic="http://schemas.openxmlformats.org/drawingml/2006/picture">
-                  <pic:nvPicPr>
-                    <pic:cNvPr id="1" name=""/>
-                    <pic:cNvPicPr/>
-                  </pic:nvPicPr>
-                  <pic:blipFill>
-                    <a:blip r:embed="rId15"/>
-                    <a:stretch>
-                      <a:fillRect/>
-                    </a:stretch>
-                  </pic:blipFill>
-                  <pic:spPr>
-                    <a:xfrm>
-                      <a:off x="0" y="0"/>
                       <a:ext cx="5333599" cy="3181356"/>
                     </a:xfrm>
                     <a:prstGeom prst="rect">
@@ -692,7 +639,7 @@
           <w:ilvl w:val="0"/>
           <w:numId w:val="7"/>
         </w:numPr>
-        <w:spacing w:line="360" w:lineRule="auto"/>
+        <w:spacing w:after="240"/>
         <w:rPr>
           <w:rFonts w:ascii="Times New Roman" w:hAnsi="Times New Roman" w:cs="Times New Roman"/>
           <w:b/>
@@ -703,7 +650,6 @@
           <w:rFonts w:ascii="Times New Roman" w:hAnsi="Times New Roman" w:cs="Times New Roman"/>
           <w:b/>
         </w:rPr>
-        <w:lastRenderedPageBreak/>
         <w:t>Payload decoder on TTN</w:t>
       </w:r>
     </w:p>
@@ -735,7 +681,7 @@
                     <pic:cNvPicPr/>
                   </pic:nvPicPr>
                   <pic:blipFill rotWithShape="1">
-                    <a:blip r:embed="rId16"/>
+                    <a:blip r:embed="rId15"/>
                     <a:srcRect t="1921" b="2031"/>
                     <a:stretch/>
                   </pic:blipFill>
@@ -886,6 +832,7 @@
           <w:rFonts w:ascii="Times New Roman" w:hAnsi="Times New Roman" w:cs="Times New Roman"/>
           <w:b/>
         </w:rPr>
+        <w:lastRenderedPageBreak/>
         <w:t>Integrations</w:t>
       </w:r>
       <w:r>
@@ -914,7 +861,31 @@
           <w:rFonts w:ascii="Times New Roman" w:hAnsi="Times New Roman" w:cs="Times New Roman"/>
           <w:sz w:val="24"/>
         </w:rPr>
-        <w:t xml:space="preserve">Add this integration: </w:t>
+        <w:t xml:space="preserve">Add </w:t>
+      </w:r>
+      <w:r>
+        <w:rPr>
+          <w:rFonts w:ascii="Times New Roman" w:hAnsi="Times New Roman" w:cs="Times New Roman"/>
+          <w:b/>
+          <w:color w:val="FF0000"/>
+          <w:sz w:val="28"/>
+        </w:rPr>
+        <w:t>Data Storage</w:t>
+      </w:r>
+      <w:r>
+        <w:rPr>
+          <w:rFonts w:ascii="Times New Roman" w:hAnsi="Times New Roman" w:cs="Times New Roman"/>
+          <w:color w:val="FF0000"/>
+          <w:sz w:val="28"/>
+        </w:rPr>
+        <w:t xml:space="preserve"> </w:t>
+      </w:r>
+      <w:r>
+        <w:rPr>
+          <w:rFonts w:ascii="Times New Roman" w:hAnsi="Times New Roman" w:cs="Times New Roman"/>
+          <w:sz w:val="24"/>
+        </w:rPr>
+        <w:t xml:space="preserve">integration: </w:t>
       </w:r>
       <w:r>
         <w:rPr>
@@ -937,7 +908,7 @@
                     <pic:cNvPicPr/>
                   </pic:nvPicPr>
                   <pic:blipFill rotWithShape="1">
-                    <a:blip r:embed="rId17"/>
+                    <a:blip r:embed="rId16"/>
                     <a:srcRect b="7722"/>
                     <a:stretch/>
                   </pic:blipFill>
@@ -998,73 +969,129 @@
           <w:rFonts w:ascii="Times New Roman" w:hAnsi="Times New Roman" w:cs="Times New Roman"/>
           <w:b/>
         </w:rPr>
-        <w:t xml:space="preserve"> to run LoKy in the back-end:</w:t>
-      </w:r>
-      <w:r>
-        <w:rPr>
-          <w:rFonts w:ascii="Times New Roman" w:hAnsi="Times New Roman" w:cs="Times New Roman"/>
-          <w:b/>
+        <w:t xml:space="preserve"> to run:</w:t>
+      </w:r>
+    </w:p>
+    <w:p>
+      <w:pPr>
+        <w:pStyle w:val="ListParagraph"/>
+        <w:spacing w:before="240" w:line="360" w:lineRule="auto"/>
+        <w:ind w:left="142" w:right="-421"/>
+        <w:rPr>
+          <w:rFonts w:ascii="Times New Roman" w:hAnsi="Times New Roman" w:cs="Times New Roman"/>
+          <w:sz w:val="24"/>
+          <w:szCs w:val="24"/>
+        </w:rPr>
+      </w:pPr>
+      <w:r>
+        <w:rPr>
+          <w:rFonts w:ascii="Times New Roman" w:hAnsi="Times New Roman" w:cs="Times New Roman"/>
+          <w:sz w:val="24"/>
+          <w:szCs w:val="24"/>
+        </w:rPr>
+        <w:t xml:space="preserve">- LoKy </w:t>
+      </w:r>
+      <w:r>
+        <w:rPr>
+          <w:rFonts w:ascii="Times New Roman" w:hAnsi="Times New Roman" w:cs="Times New Roman"/>
+          <w:sz w:val="24"/>
+          <w:szCs w:val="24"/>
+        </w:rPr>
+        <w:t>main board</w:t>
+      </w:r>
+    </w:p>
+    <w:p>
+      <w:pPr>
+        <w:pStyle w:val="ListParagraph"/>
+        <w:spacing w:before="240" w:line="360" w:lineRule="auto"/>
+        <w:ind w:left="142" w:right="-421"/>
+        <w:rPr>
+          <w:rFonts w:ascii="Times New Roman" w:hAnsi="Times New Roman" w:cs="Times New Roman"/>
+          <w:sz w:val="24"/>
+          <w:szCs w:val="24"/>
+        </w:rPr>
+      </w:pPr>
+      <w:r>
+        <w:rPr>
+          <w:rFonts w:ascii="Times New Roman" w:hAnsi="Times New Roman" w:cs="Times New Roman"/>
+          <w:sz w:val="24"/>
+          <w:szCs w:val="24"/>
+        </w:rPr>
+        <w:t xml:space="preserve">- </w:t>
+      </w:r>
+      <w:r>
+        <w:rPr>
+          <w:rFonts w:ascii="Times New Roman" w:hAnsi="Times New Roman" w:cs="Times New Roman"/>
+          <w:sz w:val="24"/>
+          <w:szCs w:val="24"/>
+        </w:rPr>
+        <w:t xml:space="preserve">Arduino and its </w:t>
+      </w:r>
+      <w:r>
+        <w:rPr>
+          <w:rFonts w:ascii="Times New Roman" w:hAnsi="Times New Roman" w:cs="Times New Roman"/>
+          <w:sz w:val="24"/>
+          <w:szCs w:val="24"/>
+        </w:rPr>
+        <w:t>stuff</w:t>
+      </w:r>
+    </w:p>
+    <w:p>
+      <w:pPr>
+        <w:pStyle w:val="ListParagraph"/>
+        <w:spacing w:before="240" w:line="360" w:lineRule="auto"/>
+        <w:ind w:left="142" w:right="-421"/>
+        <w:rPr>
+          <w:rFonts w:ascii="Times New Roman" w:hAnsi="Times New Roman" w:cs="Times New Roman"/>
+          <w:sz w:val="24"/>
+          <w:szCs w:val="24"/>
+        </w:rPr>
+      </w:pPr>
+      <w:r>
+        <w:rPr>
+          <w:rFonts w:ascii="Times New Roman" w:hAnsi="Times New Roman" w:cs="Times New Roman"/>
+          <w:sz w:val="24"/>
+          <w:szCs w:val="24"/>
+        </w:rPr>
+        <w:t xml:space="preserve">- </w:t>
+      </w:r>
+      <w:r>
+        <w:rPr>
+          <w:rFonts w:ascii="Times New Roman" w:hAnsi="Times New Roman" w:cs="Times New Roman"/>
+          <w:sz w:val="24"/>
+          <w:szCs w:val="24"/>
+        </w:rPr>
+        <w:t>last but not least</w:t>
+      </w:r>
+      <w:r>
+        <w:rPr>
+          <w:rFonts w:ascii="Times New Roman" w:hAnsi="Times New Roman" w:cs="Times New Roman"/>
+          <w:sz w:val="24"/>
+          <w:szCs w:val="24"/>
+        </w:rPr>
+        <w:t>,</w:t>
+      </w:r>
+      <w:r>
+        <w:rPr>
+          <w:rFonts w:ascii="Times New Roman" w:hAnsi="Times New Roman" w:cs="Times New Roman"/>
+          <w:sz w:val="24"/>
+          <w:szCs w:val="24"/>
         </w:rPr>
         <w:t xml:space="preserve"> </w:t>
       </w:r>
       <w:r>
         <w:rPr>
           <w:rFonts w:ascii="Times New Roman" w:hAnsi="Times New Roman" w:cs="Times New Roman"/>
-          <w:b/>
           <w:sz w:val="24"/>
-        </w:rPr>
-        <w:t>LoKy main board</w:t>
-      </w:r>
-      <w:r>
-        <w:rPr>
-          <w:rFonts w:ascii="Times New Roman" w:hAnsi="Times New Roman" w:cs="Times New Roman"/>
-          <w:b/>
-        </w:rPr>
-        <w:t xml:space="preserve">, </w:t>
-      </w:r>
-      <w:r>
-        <w:rPr>
-          <w:rFonts w:ascii="Times New Roman" w:hAnsi="Times New Roman" w:cs="Times New Roman"/>
-          <w:b/>
+          <w:szCs w:val="24"/>
+        </w:rPr>
+        <w:t>TTN configured</w:t>
+      </w:r>
+      <w:r>
+        <w:rPr>
+          <w:rFonts w:ascii="Times New Roman" w:hAnsi="Times New Roman" w:cs="Times New Roman"/>
           <w:sz w:val="24"/>
-        </w:rPr>
-        <w:t xml:space="preserve">Arduino and its </w:t>
-      </w:r>
-      <w:r>
-        <w:rPr>
-          <w:rFonts w:ascii="Times New Roman" w:hAnsi="Times New Roman" w:cs="Times New Roman"/>
-          <w:b/>
-          <w:sz w:val="24"/>
-        </w:rPr>
-        <w:t>stuff</w:t>
-      </w:r>
-      <w:r>
-        <w:rPr>
-          <w:rFonts w:ascii="Times New Roman" w:hAnsi="Times New Roman" w:cs="Times New Roman"/>
-          <w:b/>
-        </w:rPr>
-        <w:t>, last but not least</w:t>
-      </w:r>
-      <w:r>
-        <w:rPr>
-          <w:rFonts w:ascii="Times New Roman" w:hAnsi="Times New Roman" w:cs="Times New Roman"/>
-          <w:b/>
-        </w:rPr>
-        <w:t xml:space="preserve"> </w:t>
-      </w:r>
-      <w:r>
-        <w:rPr>
-          <w:rFonts w:ascii="Times New Roman" w:hAnsi="Times New Roman" w:cs="Times New Roman"/>
-          <w:b/>
-          <w:sz w:val="24"/>
-        </w:rPr>
-        <w:t>TTN configured</w:t>
-      </w:r>
-      <w:r>
-        <w:rPr>
-          <w:rFonts w:ascii="Times New Roman" w:hAnsi="Times New Roman" w:cs="Times New Roman"/>
-          <w:b/>
-          <w:sz w:val="24"/>
+          <w:szCs w:val="24"/>
         </w:rPr>
         <w:t>.</w:t>
       </w:r>
@@ -1088,7 +1115,6 @@
           <w:rFonts w:ascii="Times New Roman" w:hAnsi="Times New Roman" w:cs="Times New Roman"/>
           <w:b/>
         </w:rPr>
-        <w:lastRenderedPageBreak/>
         <w:t>LoKy Firmware</w:t>
       </w:r>
       <w:r>
@@ -1105,364 +1131,440 @@
         </w:rPr>
         <w:t>:</w:t>
       </w:r>
+    </w:p>
+    <w:p>
+      <w:pPr>
+        <w:pStyle w:val="ListParagraph"/>
+        <w:numPr>
+          <w:ilvl w:val="3"/>
+          <w:numId w:val="1"/>
+        </w:numPr>
+        <w:ind w:left="709" w:right="-421"/>
+        <w:rPr>
+          <w:rFonts w:ascii="Times New Roman" w:hAnsi="Times New Roman" w:cs="Times New Roman"/>
+          <w:sz w:val="28"/>
+        </w:rPr>
+      </w:pPr>
+      <w:r>
+        <w:rPr>
+          <w:rFonts w:ascii="Times New Roman" w:hAnsi="Times New Roman" w:cs="Times New Roman"/>
+          <w:sz w:val="28"/>
+        </w:rPr>
+        <w:t xml:space="preserve">First </w:t>
+      </w:r>
+      <w:r>
+        <w:rPr>
+          <w:rFonts w:ascii="Times New Roman" w:hAnsi="Times New Roman" w:cs="Times New Roman"/>
+          <w:sz w:val="28"/>
+        </w:rPr>
+        <w:t xml:space="preserve">we need to </w:t>
+      </w:r>
+      <w:r>
+        <w:rPr>
+          <w:rFonts w:ascii="Times New Roman" w:hAnsi="Times New Roman" w:cs="Times New Roman"/>
+          <w:sz w:val="28"/>
+        </w:rPr>
+        <w:t>r</w:t>
+      </w:r>
+      <w:r>
+        <w:rPr>
+          <w:rFonts w:ascii="Times New Roman" w:hAnsi="Times New Roman" w:cs="Times New Roman"/>
+          <w:sz w:val="28"/>
+        </w:rPr>
+        <w:t xml:space="preserve">eplace the keys </w:t>
+      </w:r>
+      <w:r>
+        <w:rPr>
+          <w:rFonts w:ascii="Times New Roman" w:hAnsi="Times New Roman" w:cs="Times New Roman"/>
+          <w:sz w:val="28"/>
+        </w:rPr>
+        <w:t>(</w:t>
+      </w:r>
+      <w:r>
+        <w:rPr>
+          <w:rFonts w:ascii="Times New Roman" w:hAnsi="Times New Roman" w:cs="Times New Roman"/>
+          <w:sz w:val="28"/>
+        </w:rPr>
+        <w:t xml:space="preserve">in </w:t>
+      </w:r>
+      <w:r>
+        <w:rPr>
+          <w:rFonts w:ascii="Times New Roman" w:hAnsi="Times New Roman" w:cs="Times New Roman"/>
+          <w:sz w:val="28"/>
+        </w:rPr>
+        <w:t xml:space="preserve">section </w:t>
+      </w:r>
+      <w:r>
+        <w:rPr>
+          <w:rFonts w:ascii="Times New Roman" w:hAnsi="Times New Roman" w:cs="Times New Roman"/>
+          <w:color w:val="0070C0"/>
+          <w:sz w:val="28"/>
+          <w:u w:val="single"/>
+        </w:rPr>
+        <w:t>2</w:t>
+      </w:r>
+      <w:r>
+        <w:rPr>
+          <w:rFonts w:ascii="Times New Roman" w:hAnsi="Times New Roman" w:cs="Times New Roman"/>
+          <w:color w:val="0070C0"/>
+          <w:sz w:val="28"/>
+          <w:u w:val="single"/>
+        </w:rPr>
+        <w:t>.c</w:t>
+      </w:r>
+      <w:r>
+        <w:rPr>
+          <w:rFonts w:ascii="Times New Roman" w:hAnsi="Times New Roman" w:cs="Times New Roman"/>
+          <w:sz w:val="28"/>
+        </w:rPr>
+        <w:t>)</w:t>
+      </w:r>
+      <w:r>
+        <w:rPr>
+          <w:rFonts w:ascii="Times New Roman" w:hAnsi="Times New Roman" w:cs="Times New Roman"/>
+          <w:sz w:val="28"/>
+        </w:rPr>
+        <w:t xml:space="preserve"> </w:t>
+      </w:r>
+      <w:r>
+        <w:rPr>
+          <w:rFonts w:ascii="Times New Roman" w:hAnsi="Times New Roman" w:cs="Times New Roman"/>
+          <w:sz w:val="28"/>
+        </w:rPr>
+        <w:t xml:space="preserve">from TTN </w:t>
+      </w:r>
+      <w:r>
+        <w:rPr>
+          <w:rFonts w:ascii="Times New Roman" w:hAnsi="Times New Roman" w:cs="Times New Roman"/>
+          <w:sz w:val="28"/>
+        </w:rPr>
+        <w:t>in</w:t>
+      </w:r>
+      <w:r>
+        <w:rPr>
+          <w:rFonts w:ascii="Times New Roman" w:hAnsi="Times New Roman" w:cs="Times New Roman"/>
+          <w:sz w:val="28"/>
+        </w:rPr>
+        <w:t xml:space="preserve"> </w:t>
+      </w:r>
+      <w:r>
+        <w:rPr>
+          <w:rFonts w:ascii="Times New Roman" w:hAnsi="Times New Roman" w:cs="Times New Roman"/>
+          <w:i/>
+          <w:sz w:val="24"/>
+        </w:rPr>
+        <w:t>“</w:t>
+      </w:r>
+      <w:r>
+        <w:rPr>
+          <w:rFonts w:ascii="Times New Roman" w:hAnsi="Times New Roman" w:cs="Times New Roman"/>
+          <w:b/>
+          <w:i/>
+          <w:sz w:val="24"/>
+        </w:rPr>
+        <w:t>3_Device_Keys.h”</w:t>
+      </w:r>
+    </w:p>
+    <w:p>
+      <w:pPr>
+        <w:pStyle w:val="ListParagraph"/>
+        <w:numPr>
+          <w:ilvl w:val="3"/>
+          <w:numId w:val="1"/>
+        </w:numPr>
+        <w:ind w:left="709" w:right="-421"/>
+        <w:jc w:val="both"/>
+        <w:rPr>
+          <w:rFonts w:ascii="Times New Roman" w:hAnsi="Times New Roman" w:cs="Times New Roman"/>
+          <w:sz w:val="28"/>
+        </w:rPr>
+      </w:pPr>
+      <w:r>
+        <w:rPr>
+          <w:rFonts w:ascii="Times New Roman" w:hAnsi="Times New Roman" w:cs="Times New Roman"/>
+          <w:sz w:val="28"/>
+        </w:rPr>
+        <w:t>Depend</w:t>
+      </w:r>
+      <w:r>
+        <w:rPr>
+          <w:rFonts w:ascii="Times New Roman" w:hAnsi="Times New Roman" w:cs="Times New Roman"/>
+          <w:sz w:val="28"/>
+        </w:rPr>
+        <w:t>ing</w:t>
+      </w:r>
+      <w:r>
+        <w:rPr>
+          <w:rFonts w:ascii="Times New Roman" w:hAnsi="Times New Roman" w:cs="Times New Roman"/>
+          <w:sz w:val="28"/>
+        </w:rPr>
+        <w:t xml:space="preserve"> </w:t>
+      </w:r>
+      <w:r>
+        <w:rPr>
+          <w:rFonts w:ascii="Times New Roman" w:hAnsi="Times New Roman" w:cs="Times New Roman"/>
+          <w:sz w:val="28"/>
+        </w:rPr>
+        <w:t>on the “option tarifaire” of Linky</w:t>
+      </w:r>
+      <w:r>
+        <w:rPr>
+          <w:rFonts w:ascii="Times New Roman" w:hAnsi="Times New Roman" w:cs="Times New Roman"/>
+          <w:sz w:val="28"/>
+        </w:rPr>
+        <w:t>, w</w:t>
+      </w:r>
+      <w:r>
+        <w:rPr>
+          <w:rFonts w:ascii="Times New Roman" w:hAnsi="Times New Roman" w:cs="Times New Roman"/>
+          <w:sz w:val="28"/>
+        </w:rPr>
+        <w:t xml:space="preserve">e can use BASE or HCHP </w:t>
+      </w:r>
+      <w:r>
+        <w:rPr>
+          <w:rFonts w:ascii="Times New Roman" w:hAnsi="Times New Roman" w:cs="Times New Roman"/>
+          <w:sz w:val="28"/>
+        </w:rPr>
+        <w:t>for our device</w:t>
+      </w:r>
+      <w:r>
+        <w:rPr>
+          <w:rFonts w:ascii="Times New Roman" w:hAnsi="Times New Roman" w:cs="Times New Roman"/>
+          <w:sz w:val="28"/>
+        </w:rPr>
+        <w:t xml:space="preserve"> by comment and</w:t>
+      </w:r>
+      <w:bookmarkStart w:id="1" w:name="_GoBack"/>
+      <w:bookmarkEnd w:id="1"/>
+      <w:r>
+        <w:rPr>
+          <w:rFonts w:ascii="Times New Roman" w:hAnsi="Times New Roman" w:cs="Times New Roman"/>
+          <w:sz w:val="28"/>
+        </w:rPr>
+        <w:t xml:space="preserve"> uncomment line 11 </w:t>
+      </w:r>
+      <w:r>
+        <w:rPr>
+          <w:rFonts w:ascii="Times New Roman" w:hAnsi="Times New Roman" w:cs="Times New Roman"/>
+          <w:sz w:val="28"/>
+        </w:rPr>
+        <w:t>or</w:t>
+      </w:r>
+      <w:r>
+        <w:rPr>
+          <w:rFonts w:ascii="Times New Roman" w:hAnsi="Times New Roman" w:cs="Times New Roman"/>
+          <w:sz w:val="28"/>
+        </w:rPr>
+        <w:t xml:space="preserve"> 12</w:t>
+      </w:r>
+      <w:r>
+        <w:rPr>
+          <w:rFonts w:ascii="Times New Roman" w:hAnsi="Times New Roman" w:cs="Times New Roman"/>
+          <w:sz w:val="28"/>
+        </w:rPr>
+        <w:t xml:space="preserve"> of the main sketch.</w:t>
+      </w:r>
+    </w:p>
+    <w:p>
+      <w:pPr>
+        <w:pStyle w:val="ListParagraph"/>
+        <w:ind w:left="709" w:right="-421"/>
+        <w:rPr>
+          <w:rFonts w:ascii="Times New Roman" w:hAnsi="Times New Roman" w:cs="Times New Roman"/>
+          <w:sz w:val="28"/>
+        </w:rPr>
+      </w:pPr>
+      <w:r>
+        <w:rPr>
+          <w:noProof/>
+        </w:rPr>
+        <w:drawing>
+          <wp:inline distT="0" distB="0" distL="0" distR="0" wp14:anchorId="7C6E5B8E" wp14:editId="57DD5D40">
+            <wp:extent cx="3309257" cy="680679"/>
+            <wp:effectExtent l="0" t="0" r="5715" b="5715"/>
+            <wp:docPr id="1" name="Picture 1"/>
+            <wp:cNvGraphicFramePr>
+              <a:graphicFrameLocks xmlns:a="http://schemas.openxmlformats.org/drawingml/2006/main" noChangeAspect="1"/>
+            </wp:cNvGraphicFramePr>
+            <a:graphic xmlns:a="http://schemas.openxmlformats.org/drawingml/2006/main">
+              <a:graphicData uri="http://schemas.openxmlformats.org/drawingml/2006/picture">
+                <pic:pic xmlns:pic="http://schemas.openxmlformats.org/drawingml/2006/picture">
+                  <pic:nvPicPr>
+                    <pic:cNvPr id="1" name=""/>
+                    <pic:cNvPicPr/>
+                  </pic:nvPicPr>
+                  <pic:blipFill>
+                    <a:blip r:embed="rId17"/>
+                    <a:stretch>
+                      <a:fillRect/>
+                    </a:stretch>
+                  </pic:blipFill>
+                  <pic:spPr>
+                    <a:xfrm>
+                      <a:off x="0" y="0"/>
+                      <a:ext cx="3376475" cy="694505"/>
+                    </a:xfrm>
+                    <a:prstGeom prst="rect">
+                      <a:avLst/>
+                    </a:prstGeom>
+                  </pic:spPr>
+                </pic:pic>
+              </a:graphicData>
+            </a:graphic>
+          </wp:inline>
+        </w:drawing>
+      </w:r>
+    </w:p>
+    <w:p>
+      <w:pPr>
+        <w:pStyle w:val="ListParagraph"/>
+        <w:numPr>
+          <w:ilvl w:val="3"/>
+          <w:numId w:val="1"/>
+        </w:numPr>
+        <w:ind w:left="709" w:right="-421"/>
+        <w:jc w:val="both"/>
+        <w:rPr>
+          <w:rFonts w:ascii="Times New Roman" w:hAnsi="Times New Roman" w:cs="Times New Roman"/>
+          <w:sz w:val="28"/>
+        </w:rPr>
+      </w:pPr>
+      <w:r>
+        <w:rPr>
+          <w:rFonts w:ascii="Times New Roman" w:hAnsi="Times New Roman" w:cs="Times New Roman"/>
+          <w:sz w:val="28"/>
+        </w:rPr>
+        <w:t xml:space="preserve">Upload the </w:t>
+      </w:r>
+      <w:r>
+        <w:rPr>
+          <w:rFonts w:ascii="Times New Roman" w:hAnsi="Times New Roman" w:cs="Times New Roman"/>
+          <w:sz w:val="28"/>
+        </w:rPr>
+        <w:t>sketch</w:t>
+      </w:r>
+      <w:r>
+        <w:rPr>
+          <w:rFonts w:ascii="Times New Roman" w:hAnsi="Times New Roman" w:cs="Times New Roman"/>
+          <w:sz w:val="28"/>
+        </w:rPr>
+        <w:t xml:space="preserve"> and check the operation</w:t>
+      </w:r>
+      <w:r>
+        <w:rPr>
+          <w:rFonts w:ascii="Times New Roman" w:hAnsi="Times New Roman" w:cs="Times New Roman"/>
+          <w:sz w:val="28"/>
+        </w:rPr>
+        <w:t xml:space="preserve"> of device</w:t>
+      </w:r>
+      <w:r>
+        <w:rPr>
+          <w:rFonts w:ascii="Times New Roman" w:hAnsi="Times New Roman" w:cs="Times New Roman"/>
+          <w:sz w:val="28"/>
+        </w:rPr>
+        <w:t xml:space="preserve"> from the Serial Monitor on Arduino IDE.</w:t>
+      </w:r>
+    </w:p>
+    <w:p>
+      <w:pPr>
+        <w:pStyle w:val="ListParagraph"/>
+        <w:numPr>
+          <w:ilvl w:val="3"/>
+          <w:numId w:val="1"/>
+        </w:numPr>
+        <w:ind w:left="709" w:right="-421"/>
+        <w:jc w:val="both"/>
+        <w:rPr>
+          <w:rFonts w:ascii="Times New Roman" w:hAnsi="Times New Roman" w:cs="Times New Roman"/>
+          <w:sz w:val="28"/>
+        </w:rPr>
+      </w:pPr>
+      <w:r>
+        <w:rPr>
+          <w:rFonts w:ascii="Times New Roman" w:hAnsi="Times New Roman" w:cs="Times New Roman"/>
+          <w:sz w:val="28"/>
+        </w:rPr>
+        <w:t>Finally</w:t>
+      </w:r>
+      <w:r>
+        <w:rPr>
+          <w:rFonts w:ascii="Times New Roman" w:hAnsi="Times New Roman" w:cs="Times New Roman"/>
+          <w:sz w:val="28"/>
+        </w:rPr>
+        <w:t xml:space="preserve">, </w:t>
+      </w:r>
+      <w:r>
+        <w:rPr>
+          <w:rFonts w:ascii="Times New Roman" w:hAnsi="Times New Roman" w:cs="Times New Roman"/>
+          <w:sz w:val="28"/>
+        </w:rPr>
+        <w:t>we</w:t>
+      </w:r>
+      <w:r>
+        <w:rPr>
+          <w:rFonts w:ascii="Times New Roman" w:hAnsi="Times New Roman" w:cs="Times New Roman"/>
+          <w:sz w:val="28"/>
+        </w:rPr>
+        <w:t xml:space="preserve"> can plug LoKy to the c</w:t>
+      </w:r>
+      <w:r>
+        <w:rPr>
+          <w:rFonts w:ascii="Times New Roman" w:hAnsi="Times New Roman" w:cs="Times New Roman"/>
+          <w:sz w:val="28"/>
+        </w:rPr>
+        <w:t>ompteur</w:t>
+      </w:r>
+      <w:r>
+        <w:rPr>
+          <w:rFonts w:ascii="Times New Roman" w:hAnsi="Times New Roman" w:cs="Times New Roman"/>
+          <w:sz w:val="28"/>
+        </w:rPr>
+        <w:t xml:space="preserve"> and done!</w:t>
+      </w:r>
+    </w:p>
+    <w:p>
+      <w:pPr>
+        <w:rPr>
+          <w:rFonts w:ascii="Times New Roman" w:hAnsi="Times New Roman" w:cs="Times New Roman"/>
+          <w:sz w:val="28"/>
+        </w:rPr>
+      </w:pPr>
     </w:p>
     <w:p>
       <w:pPr>
         <w:pStyle w:val="ListParagraph"/>
         <w:numPr>
           <w:ilvl w:val="0"/>
-          <w:numId w:val="2"/>
+          <w:numId w:val="12"/>
         </w:numPr>
-        <w:ind w:right="-421"/>
-        <w:jc w:val="both"/>
+        <w:ind w:left="0" w:firstLine="0"/>
+        <w:rPr>
+          <w:rFonts w:ascii="Times New Roman" w:hAnsi="Times New Roman" w:cs="Times New Roman"/>
+          <w:b/>
+        </w:rPr>
+      </w:pPr>
+      <w:r>
         <w:rPr>
           <w:rFonts w:ascii="Times New Roman" w:hAnsi="Times New Roman" w:cs="Times New Roman"/>
           <w:sz w:val="28"/>
         </w:rPr>
-      </w:pPr>
+        <w:t>S</w:t>
+      </w:r>
       <w:r>
         <w:rPr>
           <w:rFonts w:ascii="Times New Roman" w:hAnsi="Times New Roman" w:cs="Times New Roman"/>
           <w:sz w:val="28"/>
         </w:rPr>
-        <w:t>Depend on the “option tarifaire” of the contract, we can use BASE or HCHP firmware for our device</w:t>
-      </w:r>
-    </w:p>
-    <w:p>
-      <w:pPr>
-        <w:pStyle w:val="ListParagraph"/>
-        <w:numPr>
-          <w:ilvl w:val="0"/>
-          <w:numId w:val="2"/>
-        </w:numPr>
-        <w:jc w:val="both"/>
+        <w:t>ection 6</w:t>
+      </w:r>
+      <w:r>
         <w:rPr>
           <w:rFonts w:ascii="Times New Roman" w:hAnsi="Times New Roman" w:cs="Times New Roman"/>
           <w:sz w:val="28"/>
         </w:rPr>
-      </w:pPr>
-      <w:r>
-        <w:rPr>
-          <w:rFonts w:ascii="Times New Roman" w:hAnsi="Times New Roman" w:cs="Times New Roman"/>
-          <w:sz w:val="28"/>
-        </w:rPr>
-        <w:t xml:space="preserve">The only information we need to change is in the </w:t>
-      </w:r>
-      <w:r>
-        <w:rPr>
-          <w:rFonts w:ascii="Times New Roman" w:hAnsi="Times New Roman" w:cs="Times New Roman"/>
-          <w:b/>
-          <w:sz w:val="28"/>
-        </w:rPr>
-        <w:t xml:space="preserve">“1_Device_Keys.h” </w:t>
-      </w:r>
-      <w:r>
-        <w:rPr>
-          <w:rFonts w:ascii="Times New Roman" w:hAnsi="Times New Roman" w:cs="Times New Roman"/>
-          <w:sz w:val="28"/>
-        </w:rPr>
-        <w:t>file</w:t>
-      </w:r>
-    </w:p>
-    <w:p>
-      <w:pPr>
-        <w:pStyle w:val="ListParagraph"/>
-        <w:numPr>
-          <w:ilvl w:val="0"/>
-          <w:numId w:val="2"/>
-        </w:numPr>
-        <w:jc w:val="both"/>
-        <w:rPr>
-          <w:rFonts w:ascii="Times New Roman" w:hAnsi="Times New Roman" w:cs="Times New Roman"/>
-          <w:sz w:val="28"/>
-        </w:rPr>
-      </w:pPr>
-      <w:r>
-        <w:rPr>
-          <w:rFonts w:ascii="Times New Roman" w:hAnsi="Times New Roman" w:cs="Times New Roman"/>
-          <w:sz w:val="28"/>
-        </w:rPr>
-        <w:t>Replace</w:t>
-      </w:r>
-      <w:r>
-        <w:rPr>
-          <w:rFonts w:ascii="Times New Roman" w:hAnsi="Times New Roman" w:cs="Times New Roman"/>
-          <w:sz w:val="28"/>
-        </w:rPr>
-        <w:t xml:space="preserve"> the keys </w:t>
-      </w:r>
-      <w:r>
-        <w:rPr>
-          <w:rFonts w:ascii="Times New Roman" w:hAnsi="Times New Roman" w:cs="Times New Roman"/>
-          <w:sz w:val="28"/>
-        </w:rPr>
-        <w:t>with</w:t>
-      </w:r>
-      <w:r>
-        <w:rPr>
-          <w:rFonts w:ascii="Times New Roman" w:hAnsi="Times New Roman" w:cs="Times New Roman"/>
-          <w:sz w:val="28"/>
-        </w:rPr>
-        <w:t xml:space="preserve"> the ones</w:t>
-      </w:r>
-      <w:r>
-        <w:rPr>
-          <w:rFonts w:ascii="Times New Roman" w:hAnsi="Times New Roman" w:cs="Times New Roman"/>
-          <w:sz w:val="28"/>
-        </w:rPr>
-        <w:t xml:space="preserve"> from</w:t>
-      </w:r>
-      <w:r>
-        <w:rPr>
-          <w:rFonts w:ascii="Times New Roman" w:hAnsi="Times New Roman" w:cs="Times New Roman"/>
-          <w:sz w:val="28"/>
-        </w:rPr>
-        <w:t xml:space="preserve"> TTN (</w:t>
-      </w:r>
-      <w:r>
-        <w:rPr>
-          <w:rFonts w:ascii="Times New Roman" w:hAnsi="Times New Roman" w:cs="Times New Roman"/>
-          <w:sz w:val="28"/>
-        </w:rPr>
-        <w:t xml:space="preserve">section </w:t>
-      </w:r>
-      <w:r>
-        <w:rPr>
-          <w:rFonts w:ascii="Times New Roman" w:hAnsi="Times New Roman" w:cs="Times New Roman"/>
-          <w:color w:val="0070C0"/>
-          <w:sz w:val="28"/>
-          <w:u w:val="single"/>
-        </w:rPr>
-        <w:t>4.d</w:t>
-      </w:r>
-      <w:r>
-        <w:rPr>
-          <w:rFonts w:ascii="Times New Roman" w:hAnsi="Times New Roman" w:cs="Times New Roman"/>
-          <w:sz w:val="28"/>
-        </w:rPr>
-        <w:t>)</w:t>
-      </w:r>
-    </w:p>
-    <w:p>
-      <w:pPr>
-        <w:pStyle w:val="ListParagraph"/>
-        <w:numPr>
-          <w:ilvl w:val="0"/>
-          <w:numId w:val="2"/>
-        </w:numPr>
-        <w:jc w:val="both"/>
-        <w:rPr>
-          <w:rFonts w:ascii="Times New Roman" w:hAnsi="Times New Roman" w:cs="Times New Roman"/>
-          <w:sz w:val="28"/>
-        </w:rPr>
-      </w:pPr>
-      <w:r>
-        <w:rPr>
-          <w:rFonts w:ascii="Times New Roman" w:hAnsi="Times New Roman" w:cs="Times New Roman"/>
-          <w:sz w:val="28"/>
-        </w:rPr>
-        <w:t>Upload the code and check the operation from the Serial Monitor on Arduino IDE.</w:t>
-      </w:r>
-      <w:r>
-        <w:rPr>
-          <w:rFonts w:ascii="Times New Roman" w:hAnsi="Times New Roman" w:cs="Times New Roman"/>
-          <w:sz w:val="28"/>
-        </w:rPr>
-        <w:t xml:space="preserve"> After that, </w:t>
-      </w:r>
-      <w:r>
-        <w:rPr>
-          <w:rFonts w:ascii="Times New Roman" w:hAnsi="Times New Roman" w:cs="Times New Roman"/>
-          <w:sz w:val="28"/>
-        </w:rPr>
-        <w:t>we</w:t>
-      </w:r>
-      <w:r>
-        <w:rPr>
-          <w:rFonts w:ascii="Times New Roman" w:hAnsi="Times New Roman" w:cs="Times New Roman"/>
-          <w:sz w:val="28"/>
-        </w:rPr>
-        <w:t xml:space="preserve"> can plug LoKy to the Linky </w:t>
-      </w:r>
-      <w:proofErr w:type="spellStart"/>
-      <w:r>
-        <w:rPr>
-          <w:rFonts w:ascii="Times New Roman" w:hAnsi="Times New Roman" w:cs="Times New Roman"/>
-          <w:sz w:val="28"/>
-        </w:rPr>
-        <w:t>compteur</w:t>
-      </w:r>
-      <w:proofErr w:type="spellEnd"/>
-      <w:r>
-        <w:rPr>
-          <w:rFonts w:ascii="Times New Roman" w:hAnsi="Times New Roman" w:cs="Times New Roman"/>
-          <w:sz w:val="28"/>
-        </w:rPr>
-        <w:t>.</w:t>
-      </w:r>
-      <w:bookmarkStart w:id="1" w:name="_GoBack"/>
-      <w:bookmarkEnd w:id="1"/>
-    </w:p>
-    <w:p>
-      <w:pPr>
-        <w:rPr>
-          <w:rFonts w:ascii="Times New Roman" w:hAnsi="Times New Roman" w:cs="Times New Roman"/>
-          <w:sz w:val="28"/>
-        </w:rPr>
-      </w:pPr>
-    </w:p>
-    <w:p>
-      <w:pPr>
-        <w:rPr>
-          <w:rFonts w:ascii="Times New Roman" w:hAnsi="Times New Roman" w:cs="Times New Roman"/>
-          <w:sz w:val="28"/>
-        </w:rPr>
-      </w:pPr>
-    </w:p>
-    <w:p>
-      <w:pPr>
-        <w:pStyle w:val="ListParagraph"/>
-        <w:numPr>
-          <w:ilvl w:val="0"/>
-          <w:numId w:val="11"/>
-        </w:numPr>
-        <w:rPr>
-          <w:rFonts w:ascii="Times New Roman" w:hAnsi="Times New Roman" w:cs="Times New Roman"/>
-          <w:b/>
-          <w:sz w:val="28"/>
-        </w:rPr>
-      </w:pPr>
-      <w:r>
-        <w:rPr>
-          <w:rFonts w:ascii="Times New Roman" w:hAnsi="Times New Roman" w:cs="Times New Roman"/>
-          <w:b/>
-          <w:sz w:val="28"/>
-        </w:rPr>
-        <w:t xml:space="preserve">LoKy Firmware </w:t>
-      </w:r>
-      <w:r>
-        <w:rPr>
-          <w:rFonts w:ascii="Times New Roman" w:hAnsi="Times New Roman" w:cs="Times New Roman"/>
-          <w:b/>
-          <w:sz w:val="28"/>
-        </w:rPr>
-        <w:t>explanation</w:t>
-      </w:r>
-      <w:r>
-        <w:rPr>
-          <w:rFonts w:ascii="Times New Roman" w:hAnsi="Times New Roman" w:cs="Times New Roman"/>
-          <w:b/>
-          <w:sz w:val="28"/>
-        </w:rPr>
-        <w:t>:</w:t>
-      </w:r>
-    </w:p>
-    <w:p>
-      <w:pPr>
-        <w:rPr>
-          <w:rFonts w:ascii="Times New Roman" w:hAnsi="Times New Roman" w:cs="Times New Roman"/>
-          <w:sz w:val="28"/>
-        </w:rPr>
-      </w:pPr>
-      <w:r>
-        <w:rPr>
-          <w:rFonts w:ascii="Times New Roman" w:hAnsi="Times New Roman" w:cs="Times New Roman"/>
-          <w:sz w:val="28"/>
-        </w:rPr>
-        <w:t>…</w:t>
-      </w:r>
-      <w:r>
-        <w:rPr>
-          <w:rFonts w:ascii="Times New Roman" w:hAnsi="Times New Roman" w:cs="Times New Roman"/>
-          <w:sz w:val="28"/>
-        </w:rPr>
-        <w:t>w</w:t>
-      </w:r>
-      <w:r>
-        <w:rPr>
-          <w:rFonts w:ascii="Times New Roman" w:hAnsi="Times New Roman" w:cs="Times New Roman"/>
-          <w:sz w:val="28"/>
-        </w:rPr>
-        <w:t>ill be update soon when</w:t>
-      </w:r>
-      <w:r>
-        <w:rPr>
-          <w:rFonts w:ascii="Times New Roman" w:hAnsi="Times New Roman" w:cs="Times New Roman"/>
-          <w:sz w:val="28"/>
-        </w:rPr>
-        <w:t xml:space="preserve"> I</w:t>
-      </w:r>
-      <w:r>
-        <w:rPr>
-          <w:rFonts w:ascii="Times New Roman" w:hAnsi="Times New Roman" w:cs="Times New Roman"/>
-          <w:sz w:val="28"/>
-        </w:rPr>
-        <w:t xml:space="preserve"> combined the </w:t>
-      </w:r>
-      <w:r>
-        <w:rPr>
-          <w:rFonts w:ascii="Times New Roman" w:hAnsi="Times New Roman" w:cs="Times New Roman"/>
-          <w:sz w:val="28"/>
-        </w:rPr>
-        <w:t>2 firmware into the unique one.</w:t>
-      </w:r>
-      <w:r>
-        <w:rPr>
-          <w:rFonts w:ascii="Times New Roman" w:hAnsi="Times New Roman" w:cs="Times New Roman"/>
-          <w:sz w:val="28"/>
-        </w:rPr>
-        <w:t xml:space="preserve"> </w:t>
-      </w:r>
-    </w:p>
-    <w:p>
-      <w:pPr>
-        <w:pStyle w:val="ListParagraph"/>
-        <w:numPr>
-          <w:ilvl w:val="0"/>
-          <w:numId w:val="2"/>
-        </w:numPr>
-        <w:rPr>
-          <w:rFonts w:ascii="Times New Roman" w:hAnsi="Times New Roman" w:cs="Times New Roman"/>
-          <w:sz w:val="28"/>
-        </w:rPr>
-      </w:pPr>
-      <w:r>
-        <w:rPr>
-          <w:rFonts w:ascii="Times New Roman" w:hAnsi="Times New Roman" w:cs="Times New Roman"/>
-          <w:sz w:val="28"/>
-        </w:rPr>
-        <w:t>S</w:t>
-      </w:r>
-      <w:r>
-        <w:rPr>
-          <w:rFonts w:ascii="Times New Roman" w:hAnsi="Times New Roman" w:cs="Times New Roman"/>
-          <w:sz w:val="28"/>
-        </w:rPr>
-        <w:t>ection 6</w:t>
-      </w:r>
-      <w:r>
-        <w:rPr>
-          <w:rFonts w:ascii="Times New Roman" w:hAnsi="Times New Roman" w:cs="Times New Roman"/>
-          <w:sz w:val="28"/>
-        </w:rPr>
         <w:t xml:space="preserve"> is used for Application server and Database.</w:t>
       </w:r>
-    </w:p>
-    <w:p>
-      <w:pPr>
-        <w:rPr>
-          <w:rFonts w:ascii="Times New Roman" w:hAnsi="Times New Roman" w:cs="Times New Roman"/>
-          <w:b/>
-        </w:rPr>
-      </w:pPr>
-    </w:p>
-    <w:p>
-      <w:pPr>
-        <w:rPr>
-          <w:rFonts w:ascii="Times New Roman" w:hAnsi="Times New Roman" w:cs="Times New Roman"/>
-          <w:b/>
-        </w:rPr>
-      </w:pPr>
       <w:r>
         <w:rPr>
           <w:rFonts w:ascii="Times New Roman" w:hAnsi="Times New Roman" w:cs="Times New Roman"/>
@@ -2370,7 +2472,7 @@
         <w:rFonts w:eastAsiaTheme="majorEastAsia"/>
         <w:noProof/>
       </w:rPr>
-      <w:t>6</w:t>
+      <w:t>7</w:t>
     </w:r>
     <w:r>
       <w:rPr>
@@ -2562,7 +2664,7 @@
         <v:path o:extrusionok="f" gradientshapeok="t" o:connecttype="rect"/>
         <o:lock v:ext="edit" aspectratio="t"/>
       </v:shapetype>
-      <v:shape id="_x0000_i1059" type="#_x0000_t75" style="width:10.9pt;height:10.9pt" o:bullet="t">
+      <v:shape id="_x0000_i1048" type="#_x0000_t75" style="width:10.9pt;height:10.9pt" o:bullet="t">
         <v:imagedata r:id="rId1" o:title="msoD8AC"/>
       </v:shape>
     </w:pict>
@@ -2570,7 +2672,7 @@
   <w:abstractNum w:abstractNumId="0" w15:restartNumberingAfterBreak="0">
     <w:nsid w:val="075A3369"/>
     <w:multiLevelType w:val="hybridMultilevel"/>
-    <w:tmpl w:val="6E0644BA"/>
+    <w:tmpl w:val="CAFCA39C"/>
     <w:lvl w:ilvl="0" w:tplc="3786934A">
       <w:numFmt w:val="bullet"/>
       <w:lvlText w:val=""/>
@@ -2606,16 +2708,15 @@
         <w:rFonts w:ascii="Wingdings" w:hAnsi="Wingdings" w:hint="default"/>
       </w:rPr>
     </w:lvl>
-    <w:lvl w:ilvl="3" w:tplc="04090001" w:tentative="1">
-      <w:start w:val="1"/>
-      <w:numFmt w:val="bullet"/>
-      <w:lvlText w:val=""/>
+    <w:lvl w:ilvl="3" w:tplc="20D602CE">
+      <w:numFmt w:val="bullet"/>
+      <w:lvlText w:val="-"/>
       <w:lvlJc w:val="left"/>
       <w:pPr>
         <w:ind w:left="2880" w:hanging="360"/>
       </w:pPr>
       <w:rPr>
-        <w:rFonts w:ascii="Symbol" w:hAnsi="Symbol" w:hint="default"/>
+        <w:rFonts w:ascii="Times New Roman" w:eastAsiaTheme="minorHAnsi" w:hAnsi="Times New Roman" w:cs="Times New Roman" w:hint="default"/>
       </w:rPr>
     </w:lvl>
     <w:lvl w:ilvl="4" w:tplc="04090003" w:tentative="1">
@@ -3557,6 +3658,120 @@
     </w:lvl>
   </w:abstractNum>
   <w:abstractNum w:abstractNumId="9" w15:restartNumberingAfterBreak="0">
+    <w:nsid w:val="6476510B"/>
+    <w:multiLevelType w:val="hybridMultilevel"/>
+    <w:tmpl w:val="A5369FDC"/>
+    <w:lvl w:ilvl="0" w:tplc="04090007">
+      <w:start w:val="1"/>
+      <w:numFmt w:val="bullet"/>
+      <w:lvlText w:val=""/>
+      <w:lvlPicBulletId w:val="0"/>
+      <w:lvlJc w:val="left"/>
+      <w:pPr>
+        <w:ind w:left="720" w:hanging="360"/>
+      </w:pPr>
+      <w:rPr>
+        <w:rFonts w:ascii="Symbol" w:hAnsi="Symbol" w:hint="default"/>
+      </w:rPr>
+    </w:lvl>
+    <w:lvl w:ilvl="1" w:tplc="04090003" w:tentative="1">
+      <w:start w:val="1"/>
+      <w:numFmt w:val="bullet"/>
+      <w:lvlText w:val="o"/>
+      <w:lvlJc w:val="left"/>
+      <w:pPr>
+        <w:ind w:left="1440" w:hanging="360"/>
+      </w:pPr>
+      <w:rPr>
+        <w:rFonts w:ascii="Courier New" w:hAnsi="Courier New" w:cs="Courier New" w:hint="default"/>
+      </w:rPr>
+    </w:lvl>
+    <w:lvl w:ilvl="2" w:tplc="04090005" w:tentative="1">
+      <w:start w:val="1"/>
+      <w:numFmt w:val="bullet"/>
+      <w:lvlText w:val=""/>
+      <w:lvlJc w:val="left"/>
+      <w:pPr>
+        <w:ind w:left="2160" w:hanging="360"/>
+      </w:pPr>
+      <w:rPr>
+        <w:rFonts w:ascii="Wingdings" w:hAnsi="Wingdings" w:hint="default"/>
+      </w:rPr>
+    </w:lvl>
+    <w:lvl w:ilvl="3" w:tplc="04090001" w:tentative="1">
+      <w:start w:val="1"/>
+      <w:numFmt w:val="bullet"/>
+      <w:lvlText w:val=""/>
+      <w:lvlJc w:val="left"/>
+      <w:pPr>
+        <w:ind w:left="2880" w:hanging="360"/>
+      </w:pPr>
+      <w:rPr>
+        <w:rFonts w:ascii="Symbol" w:hAnsi="Symbol" w:hint="default"/>
+      </w:rPr>
+    </w:lvl>
+    <w:lvl w:ilvl="4" w:tplc="04090003" w:tentative="1">
+      <w:start w:val="1"/>
+      <w:numFmt w:val="bullet"/>
+      <w:lvlText w:val="o"/>
+      <w:lvlJc w:val="left"/>
+      <w:pPr>
+        <w:ind w:left="3600" w:hanging="360"/>
+      </w:pPr>
+      <w:rPr>
+        <w:rFonts w:ascii="Courier New" w:hAnsi="Courier New" w:cs="Courier New" w:hint="default"/>
+      </w:rPr>
+    </w:lvl>
+    <w:lvl w:ilvl="5" w:tplc="04090005" w:tentative="1">
+      <w:start w:val="1"/>
+      <w:numFmt w:val="bullet"/>
+      <w:lvlText w:val=""/>
+      <w:lvlJc w:val="left"/>
+      <w:pPr>
+        <w:ind w:left="4320" w:hanging="360"/>
+      </w:pPr>
+      <w:rPr>
+        <w:rFonts w:ascii="Wingdings" w:hAnsi="Wingdings" w:hint="default"/>
+      </w:rPr>
+    </w:lvl>
+    <w:lvl w:ilvl="6" w:tplc="04090001" w:tentative="1">
+      <w:start w:val="1"/>
+      <w:numFmt w:val="bullet"/>
+      <w:lvlText w:val=""/>
+      <w:lvlJc w:val="left"/>
+      <w:pPr>
+        <w:ind w:left="5040" w:hanging="360"/>
+      </w:pPr>
+      <w:rPr>
+        <w:rFonts w:ascii="Symbol" w:hAnsi="Symbol" w:hint="default"/>
+      </w:rPr>
+    </w:lvl>
+    <w:lvl w:ilvl="7" w:tplc="04090003" w:tentative="1">
+      <w:start w:val="1"/>
+      <w:numFmt w:val="bullet"/>
+      <w:lvlText w:val="o"/>
+      <w:lvlJc w:val="left"/>
+      <w:pPr>
+        <w:ind w:left="5760" w:hanging="360"/>
+      </w:pPr>
+      <w:rPr>
+        <w:rFonts w:ascii="Courier New" w:hAnsi="Courier New" w:cs="Courier New" w:hint="default"/>
+      </w:rPr>
+    </w:lvl>
+    <w:lvl w:ilvl="8" w:tplc="04090005" w:tentative="1">
+      <w:start w:val="1"/>
+      <w:numFmt w:val="bullet"/>
+      <w:lvlText w:val=""/>
+      <w:lvlJc w:val="left"/>
+      <w:pPr>
+        <w:ind w:left="6480" w:hanging="360"/>
+      </w:pPr>
+      <w:rPr>
+        <w:rFonts w:ascii="Wingdings" w:hAnsi="Wingdings" w:hint="default"/>
+      </w:rPr>
+    </w:lvl>
+  </w:abstractNum>
+  <w:abstractNum w:abstractNumId="10" w15:restartNumberingAfterBreak="0">
     <w:nsid w:val="67A573AB"/>
     <w:multiLevelType w:val="hybridMultilevel"/>
     <w:tmpl w:val="D1C28A22"/>
@@ -3646,7 +3861,7 @@
       </w:pPr>
     </w:lvl>
   </w:abstractNum>
-  <w:abstractNum w:abstractNumId="10" w15:restartNumberingAfterBreak="0">
+  <w:abstractNum w:abstractNumId="11" w15:restartNumberingAfterBreak="0">
     <w:nsid w:val="7CB466AF"/>
     <w:multiLevelType w:val="hybridMultilevel"/>
     <w:tmpl w:val="BFA472DA"/>
@@ -3783,13 +3998,16 @@
     <w:abstractNumId w:val="3"/>
   </w:num>
   <w:num w:numId="9">
-    <w:abstractNumId w:val="10"/>
+    <w:abstractNumId w:val="11"/>
   </w:num>
   <w:num w:numId="10">
-    <w:abstractNumId w:val="9"/>
+    <w:abstractNumId w:val="10"/>
   </w:num>
   <w:num w:numId="11">
     <w:abstractNumId w:val="2"/>
+  </w:num>
+  <w:num w:numId="12">
+    <w:abstractNumId w:val="9"/>
   </w:num>
 </w:numbering>
 </file>
@@ -4696,7 +4914,7 @@
 </file>
 
 <file path=customXml/itemProps1.xml><?xml version="1.0" encoding="utf-8"?>
-<ds:datastoreItem xmlns:ds="http://schemas.openxmlformats.org/officeDocument/2006/customXml" ds:itemID="{958DC25D-8548-4456-8CF6-B5350F275D77}">
+<ds:datastoreItem xmlns:ds="http://schemas.openxmlformats.org/officeDocument/2006/customXml" ds:itemID="{4E015326-29B5-4AAB-9EBC-087B4D762D63}">
   <ds:schemaRefs>
     <ds:schemaRef ds:uri="http://schemas.openxmlformats.org/officeDocument/2006/bibliography"/>
   </ds:schemaRefs>

</xml_diff>

<commit_message>
Update migration to TTI v3
</commit_message>
<xml_diff>
--- a/LoKy_Tutorial.docx
+++ b/LoKy_Tutorial.docx
@@ -1164,14 +1164,7 @@
           <w:rFonts w:ascii="Times New Roman" w:hAnsi="Times New Roman" w:cs="Times New Roman"/>
           <w:sz w:val="28"/>
         </w:rPr>
-        <w:t>r</w:t>
-      </w:r>
-      <w:r>
-        <w:rPr>
-          <w:rFonts w:ascii="Times New Roman" w:hAnsi="Times New Roman" w:cs="Times New Roman"/>
-          <w:sz w:val="28"/>
-        </w:rPr>
-        <w:t xml:space="preserve">eplace the keys </w:t>
+        <w:t xml:space="preserve">replace the keys </w:t>
       </w:r>
       <w:r>
         <w:rPr>
@@ -1335,8 +1328,6 @@
         </w:rPr>
         <w:t xml:space="preserve"> by comment and</w:t>
       </w:r>
-      <w:bookmarkStart w:id="1" w:name="_GoBack"/>
-      <w:bookmarkEnd w:id="1"/>
       <w:r>
         <w:rPr>
           <w:rFonts w:ascii="Times New Roman" w:hAnsi="Times New Roman" w:cs="Times New Roman"/>
@@ -1705,6 +1696,8 @@
         </w:rPr>
         <w:t xml:space="preserve">  </w:t>
       </w:r>
+      <w:bookmarkStart w:id="1" w:name="_GoBack"/>
+      <w:bookmarkEnd w:id="1"/>
       <w:r>
         <w:rPr>
           <w:rFonts w:ascii="Times New Roman" w:eastAsia="Calibri" w:hAnsi="Times New Roman" w:cs="Times New Roman"/>
@@ -1712,7 +1705,16 @@
           <w:sz w:val="40"/>
           <w:szCs w:val="56"/>
         </w:rPr>
-        <w:t>npm install -g --unsafe-perm node-red</w:t>
+        <w:t>sudo n</w:t>
+      </w:r>
+      <w:r>
+        <w:rPr>
+          <w:rFonts w:ascii="Times New Roman" w:eastAsia="Calibri" w:hAnsi="Times New Roman" w:cs="Times New Roman"/>
+          <w:color w:val="FF0000"/>
+          <w:sz w:val="40"/>
+          <w:szCs w:val="56"/>
+        </w:rPr>
+        <w:t>pm install -g --unsafe-perm node-red</w:t>
       </w:r>
     </w:p>
     <w:p>
@@ -2472,7 +2474,7 @@
         <w:rFonts w:eastAsiaTheme="majorEastAsia"/>
         <w:noProof/>
       </w:rPr>
-      <w:t>7</w:t>
+      <w:t>8</w:t>
     </w:r>
     <w:r>
       <w:rPr>
@@ -2664,7 +2666,7 @@
         <v:path o:extrusionok="f" gradientshapeok="t" o:connecttype="rect"/>
         <o:lock v:ext="edit" aspectratio="t"/>
       </v:shapetype>
-      <v:shape id="_x0000_i1048" type="#_x0000_t75" style="width:10.9pt;height:10.9pt" o:bullet="t">
+      <v:shape id="_x0000_i1027" type="#_x0000_t75" style="width:10.9pt;height:10.9pt" o:bullet="t">
         <v:imagedata r:id="rId1" o:title="msoD8AC"/>
       </v:shape>
     </w:pict>
@@ -4914,7 +4916,7 @@
 </file>
 
 <file path=customXml/itemProps1.xml><?xml version="1.0" encoding="utf-8"?>
-<ds:datastoreItem xmlns:ds="http://schemas.openxmlformats.org/officeDocument/2006/customXml" ds:itemID="{4E015326-29B5-4AAB-9EBC-087B4D762D63}">
+<ds:datastoreItem xmlns:ds="http://schemas.openxmlformats.org/officeDocument/2006/customXml" ds:itemID="{AFB9CADD-D26D-4CA1-83B6-DA7CFEEE0B37}">
   <ds:schemaRefs>
     <ds:schemaRef ds:uri="http://schemas.openxmlformats.org/officeDocument/2006/bibliography"/>
   </ds:schemaRefs>

</xml_diff>